<commit_message>
Updates for version 25.2504.3941
Change in assembly name; single element node tags have been made case-insensitive; **HtmlNodeItem(string nodeType, string text)** constructor overload has been added to accept node type and text; **HtmlNodeItem.ToString()** now returns the item's node type to aid in debugging.
</commit_message>
<xml_diff>
--- a/Docs/ReadMe.docx
+++ b/Docs/ReadMe.docx
@@ -1265,6 +1265,42 @@
       </w:r>
       <w:r>
         <w:t>system, avoiding any kind of Windows dependencies whatsoever.</w:t>
+      </w:r>
+    </w:p>
+    <w:p>
+      <w:r>
+        <w:t xml:space="preserve">You can read how-to articles in the growing library </w:t>
+      </w:r>
+      <w:r>
+        <w:t xml:space="preserve">at </w:t>
+      </w:r>
+      <w:r>
+        <w:rPr>
+          <w:b/>
+          <w:bCs/>
+        </w:rPr>
+        <w:t>Docs/Usage/</w:t>
+      </w:r>
+      <w:proofErr w:type="spellStart"/>
+      <w:r>
+        <w:rPr>
+          <w:b/>
+          <w:bCs/>
+        </w:rPr>
+        <w:t>HowTo</w:t>
+      </w:r>
+      <w:proofErr w:type="spellEnd"/>
+      <w:r>
+        <w:t>. If you don't find what you need right away, either check back soon or create an I</w:t>
+      </w:r>
+      <w:r>
+        <w:t xml:space="preserve">ssue </w:t>
+      </w:r>
+      <w:r>
+        <w:t xml:space="preserve">about the subject </w:t>
+      </w:r>
+      <w:r>
+        <w:t>and I will make sure it gets explained.</w:t>
       </w:r>
     </w:p>
     <w:p>

</xml_diff>

<commit_message>
Minor README and Documentation updates
</commit_message>
<xml_diff>
--- a/Docs/ReadMe.docx
+++ b/Docs/ReadMe.docx
@@ -735,56 +735,25 @@
     </w:p>
     <w:p>
       <w:r>
-        <w:t>{pre}</w:t>
-      </w:r>
-    </w:p>
-    <w:p>
-      <w:proofErr w:type="spellStart"/>
-      <w:r>
-        <w:t>HtmlNodeItem</w:t>
-      </w:r>
-      <w:proofErr w:type="spellEnd"/>
-      <w:r>
-        <w:t xml:space="preserve"> node = new </w:t>
-      </w:r>
-      <w:proofErr w:type="spellStart"/>
-      <w:r>
-        <w:t>HtmlNodeItem</w:t>
-      </w:r>
-      <w:proofErr w:type="spellEnd"/>
-      <w:r>
-        <w:t>()</w:t>
-      </w:r>
-    </w:p>
-    <w:p>
-      <w:r>
-        <w:t>{</w:t>
-      </w:r>
-    </w:p>
-    <w:p>
-      <w:r>
-        <w:t xml:space="preserve">  </w:t>
-      </w:r>
-      <w:proofErr w:type="spellStart"/>
-      <w:r>
-        <w:t>NodeType</w:t>
-      </w:r>
-      <w:proofErr w:type="spellEnd"/>
-      <w:r>
-        <w:t xml:space="preserve"> = "p"</w:t>
-      </w:r>
-    </w:p>
-    <w:p>
-      <w:r>
-        <w:t>};</w:t>
-      </w:r>
-    </w:p>
-    <w:p>
-      <w:r>
-        <w:t>{</w:t>
-      </w:r>
-      <w:r>
-        <w:t>/pre}</w:t>
+        <w:t>{Include,</w:t>
+      </w:r>
+      <w:r>
+        <w:t>Usage</w:t>
+      </w:r>
+      <w:r>
+        <w:t>\</w:t>
+      </w:r>
+      <w:r>
+        <w:t>HowTo</w:t>
+      </w:r>
+      <w:r>
+        <w:t>\</w:t>
+      </w:r>
+      <w:r>
+        <w:t>ProgrammaticallyCreatingAnHTMLDocumentFromScratch.md</w:t>
+      </w:r>
+      <w:r>
+        <w:t>}</w:t>
       </w:r>
     </w:p>
     <w:p/>
@@ -809,7 +778,6 @@
       <w:bookmarkEnd w:id="4"/>
       <w:bookmarkEnd w:id="5"/>
       <w:r>
-        <w:lastRenderedPageBreak/>
         <w:t>Installation</w:t>
       </w:r>
     </w:p>
@@ -952,6 +920,7 @@
         </w:numPr>
       </w:pPr>
       <w:r>
+        <w:lastRenderedPageBreak/>
         <w:t xml:space="preserve">Right-click your project name in </w:t>
       </w:r>
       <w:r>

</xml_diff>